<commit_message>
update 1~4 pcl api
</commit_message>
<xml_diff>
--- a/PCL API/0_模板/工程模板/半成品/单个接口/单个接口模板.docx
+++ b/PCL API/0_模板/工程模板/半成品/单个接口/单个接口模板.docx
@@ -21,13 +21,14 @@
     </w:p>
     <w:p>
       <w:pPr>
-        <w:ind w:firstLine="420" w:firstLineChars="0"/>
         <w:rPr>
           <w:rFonts w:hint="default"/>
           <w:vertAlign w:val="baseline"/>
           <w:lang w:val="en-US" w:eastAsia="zh-CN"/>
         </w:rPr>
       </w:pPr>
+      <w:bookmarkStart w:id="0" w:name="_GoBack"/>
+      <w:bookmarkEnd w:id="0"/>
     </w:p>
     <w:p>
       <w:pPr>
@@ -40,7 +41,7 @@
     </w:p>
     <w:tbl>
       <w:tblPr>
-        <w:tblStyle w:val="3"/>
+        <w:tblStyle w:val="4"/>
         <w:tblW w:w="0" w:type="auto"/>
         <w:tblInd w:w="0" w:type="dxa"/>
         <w:tblBorders>
@@ -102,8 +103,6 @@
               </w:rPr>
               <w:t>输入类型</w:t>
             </w:r>
-            <w:bookmarkStart w:id="0" w:name="_GoBack"/>
-            <w:bookmarkEnd w:id="0"/>
           </w:p>
         </w:tc>
         <w:tc>
@@ -375,7 +374,146 @@
     <w:p/>
     <w:tbl>
       <w:tblPr>
-        <w:tblStyle w:val="3"/>
+        <w:tblStyle w:val="4"/>
+        <w:tblW w:w="4998" w:type="pct"/>
+        <w:tblInd w:w="0" w:type="dxa"/>
+        <w:tblBorders>
+          <w:top w:val="single" w:color="auto" w:sz="4" w:space="0"/>
+          <w:left w:val="single" w:color="auto" w:sz="4" w:space="0"/>
+          <w:bottom w:val="single" w:color="auto" w:sz="4" w:space="0"/>
+          <w:right w:val="single" w:color="auto" w:sz="4" w:space="0"/>
+          <w:insideH w:val="single" w:color="auto" w:sz="4" w:space="0"/>
+          <w:insideV w:val="single" w:color="auto" w:sz="4" w:space="0"/>
+        </w:tblBorders>
+        <w:tblLayout w:type="autofit"/>
+        <w:tblCellMar>
+          <w:top w:w="0" w:type="dxa"/>
+          <w:left w:w="108" w:type="dxa"/>
+          <w:bottom w:w="0" w:type="dxa"/>
+          <w:right w:w="108" w:type="dxa"/>
+        </w:tblCellMar>
+      </w:tblPr>
+      <w:tblGrid>
+        <w:gridCol w:w="2720"/>
+        <w:gridCol w:w="5799"/>
+      </w:tblGrid>
+      <w:tr>
+        <w:tblPrEx>
+          <w:tblBorders>
+            <w:top w:val="single" w:color="auto" w:sz="4" w:space="0"/>
+            <w:left w:val="single" w:color="auto" w:sz="4" w:space="0"/>
+            <w:bottom w:val="single" w:color="auto" w:sz="4" w:space="0"/>
+            <w:right w:val="single" w:color="auto" w:sz="4" w:space="0"/>
+            <w:insideH w:val="single" w:color="auto" w:sz="4" w:space="0"/>
+            <w:insideV w:val="single" w:color="auto" w:sz="4" w:space="0"/>
+          </w:tblBorders>
+          <w:tblCellMar>
+            <w:top w:w="0" w:type="dxa"/>
+            <w:left w:w="108" w:type="dxa"/>
+            <w:bottom w:w="0" w:type="dxa"/>
+            <w:right w:w="108" w:type="dxa"/>
+          </w:tblCellMar>
+        </w:tblPrEx>
+        <w:tc>
+          <w:tcPr>
+            <w:tcW w:w="1596" w:type="pct"/>
+          </w:tcPr>
+          <w:p>
+            <w:pPr>
+              <w:rPr>
+                <w:rFonts w:hint="default" w:eastAsiaTheme="minorEastAsia"/>
+                <w:vertAlign w:val="baseline"/>
+                <w:lang w:val="en-US" w:eastAsia="zh-CN"/>
+              </w:rPr>
+            </w:pPr>
+            <w:r>
+              <w:rPr>
+                <w:rFonts w:hint="default" w:ascii="Times New Roman" w:hAnsi="Times New Roman" w:eastAsia="宋体" w:cs="Times New Roman"/>
+                <w:vertAlign w:val="baseline"/>
+                <w:lang w:val="en-US" w:eastAsia="zh-CN"/>
+              </w:rPr>
+              <w:t>该接口需要用到的Tik接口</w:t>
+            </w:r>
+          </w:p>
+        </w:tc>
+        <w:tc>
+          <w:tcPr>
+            <w:tcW w:w="3403" w:type="pct"/>
+          </w:tcPr>
+          <w:p>
+            <w:pPr>
+              <w:rPr>
+                <w:rFonts w:hint="eastAsia" w:eastAsiaTheme="minorEastAsia"/>
+                <w:vertAlign w:val="baseline"/>
+                <w:lang w:val="en-US" w:eastAsia="zh-CN"/>
+              </w:rPr>
+            </w:pPr>
+          </w:p>
+        </w:tc>
+      </w:tr>
+      <w:tr>
+        <w:tblPrEx>
+          <w:tblBorders>
+            <w:top w:val="single" w:color="auto" w:sz="4" w:space="0"/>
+            <w:left w:val="single" w:color="auto" w:sz="4" w:space="0"/>
+            <w:bottom w:val="single" w:color="auto" w:sz="4" w:space="0"/>
+            <w:right w:val="single" w:color="auto" w:sz="4" w:space="0"/>
+            <w:insideH w:val="single" w:color="auto" w:sz="4" w:space="0"/>
+            <w:insideV w:val="single" w:color="auto" w:sz="4" w:space="0"/>
+          </w:tblBorders>
+          <w:tblCellMar>
+            <w:top w:w="0" w:type="dxa"/>
+            <w:left w:w="108" w:type="dxa"/>
+            <w:bottom w:w="0" w:type="dxa"/>
+            <w:right w:w="108" w:type="dxa"/>
+          </w:tblCellMar>
+        </w:tblPrEx>
+        <w:trPr>
+          <w:trHeight w:val="23" w:hRule="atLeast"/>
+        </w:trPr>
+        <w:tc>
+          <w:tcPr>
+            <w:tcW w:w="1596" w:type="pct"/>
+            <w:vAlign w:val="top"/>
+          </w:tcPr>
+          <w:p>
+            <w:pPr>
+              <w:rPr>
+                <w:rFonts w:hint="eastAsia"/>
+                <w:vertAlign w:val="baseline"/>
+                <w:lang w:val="en-US" w:eastAsia="zh-CN"/>
+              </w:rPr>
+            </w:pPr>
+            <w:r>
+              <w:rPr>
+                <w:rFonts w:hint="default" w:ascii="Times New Roman" w:hAnsi="Times New Roman" w:eastAsia="宋体" w:cs="Times New Roman"/>
+                <w:vertAlign w:val="baseline"/>
+                <w:lang w:val="en-US" w:eastAsia="zh-CN"/>
+              </w:rPr>
+              <w:t>无法用Tik接口实现的部分</w:t>
+            </w:r>
+          </w:p>
+        </w:tc>
+        <w:tc>
+          <w:tcPr>
+            <w:tcW w:w="3403" w:type="pct"/>
+          </w:tcPr>
+          <w:p>
+            <w:pPr>
+              <w:rPr>
+                <w:rFonts w:hint="eastAsia"/>
+                <w:vertAlign w:val="baseline"/>
+                <w:lang w:val="en-US" w:eastAsia="zh-CN"/>
+              </w:rPr>
+            </w:pPr>
+          </w:p>
+        </w:tc>
+      </w:tr>
+    </w:tbl>
+    <w:p/>
+    <w:tbl>
+      <w:tblPr>
+        <w:tblStyle w:val="4"/>
         <w:tblW w:w="0" w:type="auto"/>
         <w:tblInd w:w="0" w:type="dxa"/>
         <w:tblBorders>
@@ -649,7 +787,7 @@
     <w:p/>
     <w:tbl>
       <w:tblPr>
-        <w:tblStyle w:val="3"/>
+        <w:tblStyle w:val="4"/>
         <w:tblW w:w="0" w:type="auto"/>
         <w:tblInd w:w="0" w:type="dxa"/>
         <w:tblBorders>
@@ -1024,7 +1162,7 @@
     <w:lsdException w:unhideWhenUsed="0" w:uiPriority="0" w:semiHidden="0" w:name="toc 7"/>
     <w:lsdException w:unhideWhenUsed="0" w:uiPriority="0" w:semiHidden="0" w:name="toc 8"/>
     <w:lsdException w:unhideWhenUsed="0" w:uiPriority="0" w:semiHidden="0" w:name="toc 9"/>
-    <w:lsdException w:unhideWhenUsed="0" w:uiPriority="0" w:semiHidden="0" w:name="Normal Indent"/>
+    <w:lsdException w:qFormat="1" w:unhideWhenUsed="0" w:uiPriority="99" w:semiHidden="0" w:name="Normal Indent"/>
     <w:lsdException w:unhideWhenUsed="0" w:uiPriority="0" w:semiHidden="0" w:name="footnote text"/>
     <w:lsdException w:unhideWhenUsed="0" w:uiPriority="0" w:semiHidden="0" w:name="annotation text"/>
     <w:lsdException w:unhideWhenUsed="0" w:uiPriority="0" w:semiHidden="0" w:name="header"/>
@@ -1261,13 +1399,13 @@
       <w:lang w:val="en-US" w:eastAsia="zh-CN" w:bidi="ar-SA"/>
     </w:rPr>
   </w:style>
-  <w:style w:type="character" w:default="1" w:styleId="4">
+  <w:style w:type="character" w:default="1" w:styleId="5">
     <w:name w:val="Default Paragraph Font"/>
     <w:semiHidden/>
     <w:qFormat/>
     <w:uiPriority w:val="0"/>
   </w:style>
-  <w:style w:type="table" w:default="1" w:styleId="2">
+  <w:style w:type="table" w:default="1" w:styleId="3">
     <w:name w:val="Normal Table"/>
     <w:semiHidden/>
     <w:uiPriority w:val="0"/>
@@ -1280,9 +1418,27 @@
       </w:tblCellMar>
     </w:tblPr>
   </w:style>
-  <w:style w:type="table" w:styleId="3">
+  <w:style w:type="paragraph" w:styleId="2">
+    <w:name w:val="Normal Indent"/>
+    <w:basedOn w:val="1"/>
+    <w:qFormat/>
+    <w:uiPriority w:val="99"/>
+    <w:pPr>
+      <w:widowControl w:val="0"/>
+      <w:autoSpaceDE w:val="0"/>
+      <w:autoSpaceDN w:val="0"/>
+      <w:adjustRightInd w:val="0"/>
+      <w:spacing w:after="120"/>
+      <w:ind w:firstLine="420" w:firstLineChars="200"/>
+    </w:pPr>
+    <w:rPr>
+      <w:sz w:val="21"/>
+      <w:szCs w:val="20"/>
+    </w:rPr>
+  </w:style>
+  <w:style w:type="table" w:styleId="4">
     <w:name w:val="Table Grid"/>
-    <w:basedOn w:val="2"/>
+    <w:basedOn w:val="3"/>
     <w:uiPriority w:val="0"/>
     <w:pPr>
       <w:widowControl w:val="0"/>

</xml_diff>